<commit_message>
Added Project Requirements v1.1
</commit_message>
<xml_diff>
--- a/Project Requirements.docx
+++ b/Project Requirements.docx
@@ -1634,6 +1634,34 @@
         </w:rPr>
         <w:t xml:space="preserve"> </w:t>
       </w:r>
+      <w:r>
+        <w:rPr>
+          <w:rFonts w:asciiTheme="minorHAnsi" w:hAnsiTheme="minorHAnsi" w:cstheme="minorHAnsi"/>
+          <w:color w:val="000000"/>
+          <w:shd w:val="clear" w:color="auto" w:fill="FFFFFF"/>
+        </w:rPr>
+        <w:t xml:space="preserve">(Another stakeholder is our professor and grading TA for </w:t>
+      </w:r>
+      <w:proofErr w:type="spellStart"/>
+      <w:r>
+        <w:rPr>
+          <w:rFonts w:asciiTheme="minorHAnsi" w:hAnsiTheme="minorHAnsi" w:cstheme="minorHAnsi"/>
+          <w:color w:val="000000"/>
+          <w:shd w:val="clear" w:color="auto" w:fill="FFFFFF"/>
+        </w:rPr>
+        <w:t>CptS</w:t>
+      </w:r>
+      <w:proofErr w:type="spellEnd"/>
+      <w:r>
+        <w:rPr>
+          <w:rFonts w:asciiTheme="minorHAnsi" w:hAnsiTheme="minorHAnsi" w:cstheme="minorHAnsi"/>
+          <w:color w:val="000000"/>
+          <w:shd w:val="clear" w:color="auto" w:fill="FFFFFF"/>
+        </w:rPr>
+        <w:t xml:space="preserve"> 322).</w:t>
+      </w:r>
+      <w:bookmarkStart w:id="3" w:name="_GoBack"/>
+      <w:bookmarkEnd w:id="3"/>
     </w:p>
     <w:p>
       <w:pPr>
@@ -1642,14 +1670,14 @@
           <w:rFonts w:asciiTheme="minorHAnsi" w:hAnsiTheme="minorHAnsi"/>
         </w:rPr>
       </w:pPr>
-      <w:bookmarkStart w:id="3" w:name="_Toc492872489"/>
+      <w:bookmarkStart w:id="4" w:name="_Toc492872489"/>
       <w:r>
         <w:rPr>
           <w:rFonts w:asciiTheme="minorHAnsi" w:hAnsiTheme="minorHAnsi"/>
         </w:rPr>
         <w:t>Use</w:t>
       </w:r>
-      <w:bookmarkEnd w:id="3"/>
+      <w:bookmarkEnd w:id="4"/>
       <w:r>
         <w:rPr>
           <w:rFonts w:asciiTheme="minorHAnsi" w:hAnsiTheme="minorHAnsi"/>
@@ -1796,7 +1824,7 @@
           <w:b/>
         </w:rPr>
       </w:pPr>
-      <w:bookmarkStart w:id="4" w:name="_Hlk526788987"/>
+      <w:bookmarkStart w:id="5" w:name="_Hlk526788987"/>
       <w:r>
         <w:rPr>
           <w:rFonts w:asciiTheme="minorHAnsi" w:hAnsiTheme="minorHAnsi" w:cs="Arial"/>
@@ -2229,7 +2257,7 @@
           </w:p>
         </w:tc>
       </w:tr>
-      <w:bookmarkEnd w:id="4"/>
+      <w:bookmarkEnd w:id="5"/>
     </w:tbl>
     <w:p>
       <w:pPr>
@@ -2705,14 +2733,14 @@
           <w:rFonts w:asciiTheme="minorHAnsi" w:hAnsiTheme="minorHAnsi"/>
         </w:rPr>
       </w:pPr>
-      <w:bookmarkStart w:id="5" w:name="_Toc492872490"/>
+      <w:bookmarkStart w:id="6" w:name="_Toc492872490"/>
       <w:r>
         <w:rPr>
           <w:rFonts w:asciiTheme="minorHAnsi" w:hAnsiTheme="minorHAnsi"/>
         </w:rPr>
         <w:t>Non-Functional Requirements</w:t>
       </w:r>
-      <w:bookmarkEnd w:id="5"/>
+      <w:bookmarkEnd w:id="6"/>
     </w:p>
     <w:p>
       <w:pPr>
@@ -2915,7 +2943,7 @@
           <w:rFonts w:asciiTheme="minorHAnsi" w:hAnsiTheme="minorHAnsi"/>
         </w:rPr>
       </w:pPr>
-      <w:bookmarkStart w:id="6" w:name="_Toc492872491"/>
+      <w:bookmarkStart w:id="7" w:name="_Toc492872491"/>
       <w:r>
         <w:rPr>
           <w:rFonts w:asciiTheme="minorHAnsi" w:hAnsiTheme="minorHAnsi"/>
@@ -2923,7 +2951,7 @@
         <w:lastRenderedPageBreak/>
         <w:t>User Interface Requirements</w:t>
       </w:r>
-      <w:bookmarkEnd w:id="6"/>
+      <w:bookmarkEnd w:id="7"/>
     </w:p>
     <w:p>
       <w:pPr>
@@ -3068,14 +3096,14 @@
         </w:rPr>
         <w:t xml:space="preserve">in the </w:t>
       </w:r>
-      <w:bookmarkStart w:id="7" w:name="_Hlk526792450"/>
+      <w:bookmarkStart w:id="8" w:name="_Hlk526792450"/>
       <w:r>
         <w:rPr>
           <w:rFonts w:asciiTheme="minorHAnsi" w:hAnsiTheme="minorHAnsi"/>
         </w:rPr>
         <w:t xml:space="preserve">upper </w:t>
       </w:r>
-      <w:bookmarkEnd w:id="7"/>
+      <w:bookmarkEnd w:id="8"/>
       <w:r>
         <w:rPr>
           <w:rFonts w:asciiTheme="minorHAnsi" w:hAnsiTheme="minorHAnsi"/>
@@ -3146,8 +3174,6 @@
           <w:rFonts w:asciiTheme="minorHAnsi" w:hAnsiTheme="minorHAnsi"/>
         </w:rPr>
       </w:pPr>
-      <w:bookmarkStart w:id="8" w:name="_GoBack"/>
-      <w:bookmarkEnd w:id="8"/>
       <w:r>
         <w:rPr>
           <w:noProof/>
@@ -6440,6 +6466,7 @@
     <w:lsdException w:name="HTML Sample" w:semiHidden="1" w:unhideWhenUsed="1"/>
     <w:lsdException w:name="HTML Typewriter" w:semiHidden="1" w:unhideWhenUsed="1"/>
     <w:lsdException w:name="HTML Variable" w:semiHidden="1" w:unhideWhenUsed="1"/>
+    <w:lsdException w:name="Normal Table" w:semiHidden="1" w:unhideWhenUsed="1"/>
     <w:lsdException w:name="annotation subject" w:semiHidden="1" w:unhideWhenUsed="1"/>
     <w:lsdException w:name="No List" w:semiHidden="1" w:unhideWhenUsed="1"/>
     <w:lsdException w:name="Outline List 1" w:semiHidden="1" w:unhideWhenUsed="1"/>
@@ -6483,8 +6510,10 @@
     <w:lsdException w:name="Table Elegant" w:semiHidden="1" w:unhideWhenUsed="1"/>
     <w:lsdException w:name="Table Professional" w:semiHidden="1" w:unhideWhenUsed="1"/>
     <w:lsdException w:name="Table Subtle 1" w:semiHidden="1" w:unhideWhenUsed="1"/>
+    <w:lsdException w:name="Table Subtle 2" w:semiHidden="1" w:unhideWhenUsed="1"/>
     <w:lsdException w:name="Table Web 1" w:semiHidden="1" w:unhideWhenUsed="1"/>
     <w:lsdException w:name="Table Web 2" w:semiHidden="1" w:unhideWhenUsed="1"/>
+    <w:lsdException w:name="Table Web 3" w:semiHidden="1" w:unhideWhenUsed="1"/>
     <w:lsdException w:name="Balloon Text" w:semiHidden="1" w:unhideWhenUsed="1"/>
     <w:lsdException w:name="Table Grid" w:uiPriority="59"/>
     <w:lsdException w:name="Table Theme" w:semiHidden="1" w:unhideWhenUsed="1"/>
@@ -6801,6 +6830,7 @@
   <w:style w:type="character" w:default="1" w:styleId="DefaultParagraphFont">
     <w:name w:val="Default Paragraph Font"/>
     <w:uiPriority w:val="1"/>
+    <w:semiHidden/>
     <w:unhideWhenUsed/>
   </w:style>
   <w:style w:type="table" w:default="1" w:styleId="TableNormal">
@@ -7494,7 +7524,7 @@
 </file>
 
 <file path=customXml/itemProps1.xml><?xml version="1.0" encoding="utf-8"?>
-<ds:datastoreItem xmlns:ds="http://schemas.openxmlformats.org/officeDocument/2006/customXml" ds:itemID="{93C2CAC4-A6A4-4CE9-9818-60470C2EC217}">
+<ds:datastoreItem xmlns:ds="http://schemas.openxmlformats.org/officeDocument/2006/customXml" ds:itemID="{5DAB6ED0-69E4-4501-89C1-E3711B66135F}">
   <ds:schemaRefs>
     <ds:schemaRef ds:uri="http://schemas.openxmlformats.org/officeDocument/2006/bibliography"/>
   </ds:schemaRefs>

</xml_diff>